<commit_message>
Update documentation and links for achievements and weekly trends APIs
</commit_message>
<xml_diff>
--- a/documentation.docx
+++ b/documentation.docx
@@ -80,7 +80,23 @@
         </w:numPr>
       </w:pPr>
       <w:r>
-        <w:t>Application Tier: Built with Node.js and Express. Handles routing, session management (express-session), authentication (bcrypt), and renders UI views using EJS templates.</w:t>
+        <w:t>Application Tier: Built with Node.js and Express. Handles routing, session management (</w:t>
+      </w:r>
+      <w:proofErr w:type="gramStart"/>
+      <w:r>
+        <w:t>express-session</w:t>
+      </w:r>
+      <w:proofErr w:type="gramEnd"/>
+      <w:r>
+        <w:t>), authentication (</w:t>
+      </w:r>
+      <w:proofErr w:type="spellStart"/>
+      <w:r>
+        <w:t>bcrypt</w:t>
+      </w:r>
+      <w:proofErr w:type="spellEnd"/>
+      <w:r>
+        <w:t>), and renders UI views using EJS templates.</w:t>
       </w:r>
     </w:p>
     <w:p>
@@ -116,6 +132,9 @@
     </w:p>
     <w:p>
       <w:r>
+        <w:rPr>
+          <w:noProof/>
+        </w:rPr>
         <w:drawing>
           <wp:inline distT="0" distB="0" distL="0" distR="0" wp14:anchorId="11DCC230" wp14:editId="332568A1">
             <wp:extent cx="5731510" cy="3632835"/>
@@ -168,7 +187,25 @@
           <w:sz w:val="22"/>
           <w:szCs w:val="22"/>
         </w:rPr>
-        <w:t xml:space="preserve">The data model is represented through a Mermaid ER diagram centered on the </w:t>
+        <w:t xml:space="preserve">The data model is represented through a Mermaid ER diagram </w:t>
+      </w:r>
+      <w:proofErr w:type="spellStart"/>
+      <w:r>
+        <w:rPr>
+          <w:rFonts w:asciiTheme="minorHAnsi" w:hAnsiTheme="minorHAnsi"/>
+          <w:sz w:val="22"/>
+          <w:szCs w:val="22"/>
+        </w:rPr>
+        <w:t>centered</w:t>
+      </w:r>
+      <w:proofErr w:type="spellEnd"/>
+      <w:r>
+        <w:rPr>
+          <w:rFonts w:asciiTheme="minorHAnsi" w:hAnsiTheme="minorHAnsi"/>
+          <w:sz w:val="22"/>
+          <w:szCs w:val="22"/>
+        </w:rPr>
+        <w:t xml:space="preserve"> on the </w:t>
       </w:r>
       <w:r>
         <w:rPr>
@@ -204,6 +241,7 @@
         </w:rPr>
         <w:t xml:space="preserve">, </w:t>
       </w:r>
+      <w:proofErr w:type="spellStart"/>
       <w:r>
         <w:rPr>
           <w:rStyle w:val="HTMLCode"/>
@@ -213,6 +251,7 @@
         </w:rPr>
         <w:t>period_logs</w:t>
       </w:r>
+      <w:proofErr w:type="spellEnd"/>
       <w:r>
         <w:rPr>
           <w:rFonts w:asciiTheme="minorHAnsi" w:hAnsiTheme="minorHAnsi"/>
@@ -255,6 +294,7 @@
         </w:rPr>
         <w:t xml:space="preserve">, ensuring complete per-user data isolation and enabling cascade deletes. The </w:t>
       </w:r>
+      <w:proofErr w:type="spellStart"/>
       <w:r>
         <w:rPr>
           <w:rStyle w:val="HTMLCode"/>
@@ -264,6 +304,7 @@
         </w:rPr>
         <w:t>audit_logs</w:t>
       </w:r>
+      <w:proofErr w:type="spellEnd"/>
       <w:r>
         <w:rPr>
           <w:rFonts w:asciiTheme="minorHAnsi" w:hAnsiTheme="minorHAnsi"/>
@@ -313,6 +354,9 @@
     </w:p>
     <w:p>
       <w:r>
+        <w:rPr>
+          <w:noProof/>
+        </w:rPr>
         <w:lastRenderedPageBreak/>
         <w:drawing>
           <wp:inline distT="0" distB="0" distL="0" distR="0" wp14:anchorId="73E1D75E" wp14:editId="6DE14F6B">
@@ -353,6 +397,9 @@
     </w:p>
     <w:p>
       <w:r>
+        <w:rPr>
+          <w:noProof/>
+        </w:rPr>
         <w:drawing>
           <wp:inline distT="0" distB="0" distL="0" distR="0" wp14:anchorId="1B30508A" wp14:editId="5220F86A">
             <wp:extent cx="5731510" cy="2556510"/>
@@ -696,6 +743,9 @@
     </w:p>
     <w:p>
       <w:r>
+        <w:rPr>
+          <w:noProof/>
+        </w:rPr>
         <w:drawing>
           <wp:inline distT="0" distB="0" distL="0" distR="0" wp14:anchorId="009F5865" wp14:editId="5017F6F4">
             <wp:extent cx="5731510" cy="2218055"/>
@@ -1110,15 +1160,21 @@
         </w:numPr>
       </w:pPr>
       <w:r>
-        <w:t>Nutrition lookup:</w:t>
-      </w:r>
-    </w:p>
-    <w:p>
-      <w:r>
+        <w:rPr>
+          <w:noProof/>
+        </w:rPr>
         <w:drawing>
-          <wp:inline distT="0" distB="0" distL="0" distR="0" wp14:anchorId="3A3E15A6" wp14:editId="6354ED7E">
+          <wp:anchor distT="0" distB="0" distL="114300" distR="114300" simplePos="0" relativeHeight="251667456" behindDoc="0" locked="0" layoutInCell="1" allowOverlap="1" wp14:anchorId="3A3E15A6" wp14:editId="5F019124">
+            <wp:simplePos x="0" y="0"/>
+            <wp:positionH relativeFrom="margin">
+              <wp:align>right</wp:align>
+            </wp:positionH>
+            <wp:positionV relativeFrom="paragraph">
+              <wp:posOffset>264795</wp:posOffset>
+            </wp:positionV>
             <wp:extent cx="5731510" cy="2144395"/>
             <wp:effectExtent l="0" t="0" r="2540" b="8255"/>
+            <wp:wrapSquare wrapText="bothSides"/>
             <wp:docPr id="876588397" name="Picture 1" descr="A screenshot of a computer&#10;&#10;AI-generated content may be incorrect."/>
             <wp:cNvGraphicFramePr>
               <a:graphicFrameLocks xmlns:a="http://schemas.openxmlformats.org/drawingml/2006/main" noChangeAspect="1"/>
@@ -1131,7 +1187,13 @@
                     <pic:cNvPicPr/>
                   </pic:nvPicPr>
                   <pic:blipFill>
-                    <a:blip r:embed="rId18"/>
+                    <a:blip r:embed="rId18">
+                      <a:extLst>
+                        <a:ext uri="{28A0092B-C50C-407E-A947-70E740481C1C}">
+                          <a14:useLocalDpi xmlns:a14="http://schemas.microsoft.com/office/drawing/2010/main" val="0"/>
+                        </a:ext>
+                      </a:extLst>
+                    </a:blip>
                     <a:stretch>
                       <a:fillRect/>
                     </a:stretch>
@@ -1148,15 +1210,339 @@
                 </pic:pic>
               </a:graphicData>
             </a:graphic>
-          </wp:inline>
+          </wp:anchor>
         </w:drawing>
       </w:r>
+      <w:r>
+        <w:t>Nutrition lookup</w:t>
+      </w:r>
+      <w:r>
+        <w:t xml:space="preserve"> (using </w:t>
+      </w:r>
+      <w:proofErr w:type="spellStart"/>
+      <w:r>
+        <w:t>CalorieNinjas</w:t>
+      </w:r>
+      <w:proofErr w:type="spellEnd"/>
+      <w:r>
+        <w:t xml:space="preserve"> API)</w:t>
+      </w:r>
+      <w:r>
+        <w:t>:</w:t>
+      </w:r>
+    </w:p>
+    <w:p>
+      <w:pPr>
+        <w:pStyle w:val="ListParagraph"/>
+      </w:pPr>
+    </w:p>
+    <w:p>
+      <w:pPr>
+        <w:pStyle w:val="Heading2"/>
+        <w:numPr>
+          <w:ilvl w:val="1"/>
+          <w:numId w:val="12"/>
+        </w:numPr>
+      </w:pPr>
+      <w:r>
+        <w:lastRenderedPageBreak/>
+        <w:t>JSON API for achievements</w:t>
+      </w:r>
+    </w:p>
+    <w:p>
+      <w:pPr>
+        <w:pStyle w:val="ListParagraph"/>
+      </w:pPr>
+      <w:r>
+        <w:rPr>
+          <w:noProof/>
+        </w:rPr>
+        <w:drawing>
+          <wp:anchor distT="0" distB="0" distL="114300" distR="114300" simplePos="0" relativeHeight="251668480" behindDoc="0" locked="0" layoutInCell="1" allowOverlap="1" wp14:anchorId="66ABB70E" wp14:editId="1309457C">
+            <wp:simplePos x="0" y="0"/>
+            <wp:positionH relativeFrom="margin">
+              <wp:align>left</wp:align>
+            </wp:positionH>
+            <wp:positionV relativeFrom="paragraph">
+              <wp:posOffset>635</wp:posOffset>
+            </wp:positionV>
+            <wp:extent cx="4429125" cy="8277860"/>
+            <wp:effectExtent l="0" t="0" r="9525" b="8890"/>
+            <wp:wrapSquare wrapText="bothSides"/>
+            <wp:docPr id="41840918" name="Picture 1" descr="A screen shot of a computer&#10;&#10;AI-generated content may be incorrect."/>
+            <wp:cNvGraphicFramePr>
+              <a:graphicFrameLocks xmlns:a="http://schemas.openxmlformats.org/drawingml/2006/main" noChangeAspect="1"/>
+            </wp:cNvGraphicFramePr>
+            <a:graphic xmlns:a="http://schemas.openxmlformats.org/drawingml/2006/main">
+              <a:graphicData uri="http://schemas.openxmlformats.org/drawingml/2006/picture">
+                <pic:pic xmlns:pic="http://schemas.openxmlformats.org/drawingml/2006/picture">
+                  <pic:nvPicPr>
+                    <pic:cNvPr id="41840918" name="Picture 1" descr="A screen shot of a computer&#10;&#10;AI-generated content may be incorrect."/>
+                    <pic:cNvPicPr/>
+                  </pic:nvPicPr>
+                  <pic:blipFill>
+                    <a:blip r:embed="rId19">
+                      <a:extLst>
+                        <a:ext uri="{28A0092B-C50C-407E-A947-70E740481C1C}">
+                          <a14:useLocalDpi xmlns:a14="http://schemas.microsoft.com/office/drawing/2010/main" val="0"/>
+                        </a:ext>
+                      </a:extLst>
+                    </a:blip>
+                    <a:stretch>
+                      <a:fillRect/>
+                    </a:stretch>
+                  </pic:blipFill>
+                  <pic:spPr>
+                    <a:xfrm>
+                      <a:off x="0" y="0"/>
+                      <a:ext cx="4429125" cy="8277860"/>
+                    </a:xfrm>
+                    <a:prstGeom prst="rect">
+                      <a:avLst/>
+                    </a:prstGeom>
+                  </pic:spPr>
+                </pic:pic>
+              </a:graphicData>
+            </a:graphic>
+          </wp:anchor>
+        </w:drawing>
+      </w:r>
+      <w:r>
+        <w:t>Print all achievements on the users account into a JSON API.</w:t>
+      </w:r>
+    </w:p>
+    <w:p>
+      <w:pPr>
+        <w:ind w:left="720"/>
+      </w:pPr>
+    </w:p>
+    <w:p>
+      <w:pPr>
+        <w:ind w:left="720"/>
+      </w:pPr>
+    </w:p>
+    <w:p>
+      <w:pPr>
+        <w:ind w:left="720"/>
+      </w:pPr>
+    </w:p>
+    <w:p>
+      <w:pPr>
+        <w:ind w:left="720"/>
+      </w:pPr>
+    </w:p>
+    <w:p>
+      <w:pPr>
+        <w:ind w:left="720"/>
+      </w:pPr>
+    </w:p>
+    <w:p>
+      <w:pPr>
+        <w:ind w:left="720"/>
+      </w:pPr>
+    </w:p>
+    <w:p>
+      <w:pPr>
+        <w:ind w:left="720"/>
+      </w:pPr>
+    </w:p>
+    <w:p>
+      <w:pPr>
+        <w:ind w:left="720"/>
+      </w:pPr>
+    </w:p>
+    <w:p>
+      <w:pPr>
+        <w:ind w:left="720"/>
+      </w:pPr>
+    </w:p>
+    <w:p>
+      <w:pPr>
+        <w:ind w:left="720"/>
+      </w:pPr>
+    </w:p>
+    <w:p>
+      <w:pPr>
+        <w:ind w:left="720"/>
+      </w:pPr>
+    </w:p>
+    <w:p>
+      <w:pPr>
+        <w:ind w:left="720"/>
+      </w:pPr>
+    </w:p>
+    <w:p>
+      <w:pPr>
+        <w:ind w:left="720"/>
+      </w:pPr>
+    </w:p>
+    <w:p>
+      <w:pPr>
+        <w:ind w:left="720"/>
+      </w:pPr>
+    </w:p>
+    <w:p>
+      <w:pPr>
+        <w:ind w:left="720"/>
+      </w:pPr>
+    </w:p>
+    <w:p>
+      <w:pPr>
+        <w:ind w:left="720"/>
+      </w:pPr>
+    </w:p>
+    <w:p>
+      <w:pPr>
+        <w:ind w:left="720"/>
+      </w:pPr>
+    </w:p>
+    <w:p>
+      <w:pPr>
+        <w:ind w:left="720"/>
+      </w:pPr>
+    </w:p>
+    <w:p>
+      <w:pPr>
+        <w:ind w:left="720"/>
+      </w:pPr>
+    </w:p>
+    <w:p>
+      <w:pPr>
+        <w:ind w:left="720"/>
+      </w:pPr>
+    </w:p>
+    <w:p>
+      <w:pPr>
+        <w:ind w:left="720"/>
+      </w:pPr>
+    </w:p>
+    <w:p>
+      <w:pPr>
+        <w:ind w:left="720"/>
+      </w:pPr>
+    </w:p>
+    <w:p>
+      <w:pPr>
+        <w:ind w:left="720"/>
+      </w:pPr>
+    </w:p>
+    <w:p>
+      <w:pPr>
+        <w:ind w:left="720"/>
+      </w:pPr>
+    </w:p>
+    <w:p>
+      <w:pPr>
+        <w:ind w:left="720"/>
+      </w:pPr>
+    </w:p>
+    <w:p>
+      <w:pPr>
+        <w:ind w:left="720"/>
+      </w:pPr>
+    </w:p>
+    <w:p>
+      <w:pPr>
+        <w:ind w:left="720"/>
+      </w:pPr>
+    </w:p>
+    <w:p>
+      <w:pPr>
+        <w:ind w:left="720"/>
+      </w:pPr>
+    </w:p>
+    <w:p>
+      <w:pPr>
+        <w:pStyle w:val="Heading2"/>
+      </w:pPr>
+      <w:r>
+        <w:rPr>
+          <w:noProof/>
+        </w:rPr>
+        <w:drawing>
+          <wp:anchor distT="0" distB="0" distL="114300" distR="114300" simplePos="0" relativeHeight="251669504" behindDoc="0" locked="0" layoutInCell="1" allowOverlap="1" wp14:anchorId="1467BD4C" wp14:editId="25BAD3F3">
+            <wp:simplePos x="0" y="0"/>
+            <wp:positionH relativeFrom="margin">
+              <wp:align>left</wp:align>
+            </wp:positionH>
+            <wp:positionV relativeFrom="paragraph">
+              <wp:posOffset>314324</wp:posOffset>
+            </wp:positionV>
+            <wp:extent cx="1829055" cy="6192114"/>
+            <wp:effectExtent l="0" t="0" r="0" b="0"/>
+            <wp:wrapSquare wrapText="bothSides"/>
+            <wp:docPr id="471474706" name="Picture 1" descr="A computer screen shot of white text&#10;&#10;AI-generated content may be incorrect."/>
+            <wp:cNvGraphicFramePr>
+              <a:graphicFrameLocks xmlns:a="http://schemas.openxmlformats.org/drawingml/2006/main" noChangeAspect="1"/>
+            </wp:cNvGraphicFramePr>
+            <a:graphic xmlns:a="http://schemas.openxmlformats.org/drawingml/2006/main">
+              <a:graphicData uri="http://schemas.openxmlformats.org/drawingml/2006/picture">
+                <pic:pic xmlns:pic="http://schemas.openxmlformats.org/drawingml/2006/picture">
+                  <pic:nvPicPr>
+                    <pic:cNvPr id="471474706" name="Picture 1" descr="A computer screen shot of white text&#10;&#10;AI-generated content may be incorrect."/>
+                    <pic:cNvPicPr/>
+                  </pic:nvPicPr>
+                  <pic:blipFill>
+                    <a:blip r:embed="rId20">
+                      <a:extLst>
+                        <a:ext uri="{28A0092B-C50C-407E-A947-70E740481C1C}">
+                          <a14:useLocalDpi xmlns:a14="http://schemas.microsoft.com/office/drawing/2010/main" val="0"/>
+                        </a:ext>
+                      </a:extLst>
+                    </a:blip>
+                    <a:stretch>
+                      <a:fillRect/>
+                    </a:stretch>
+                  </pic:blipFill>
+                  <pic:spPr>
+                    <a:xfrm>
+                      <a:off x="0" y="0"/>
+                      <a:ext cx="1829055" cy="6192114"/>
+                    </a:xfrm>
+                    <a:prstGeom prst="rect">
+                      <a:avLst/>
+                    </a:prstGeom>
+                  </pic:spPr>
+                </pic:pic>
+              </a:graphicData>
+            </a:graphic>
+          </wp:anchor>
+        </w:drawing>
+      </w:r>
+      <w:r>
+        <w:t xml:space="preserve">4.7 </w:t>
+      </w:r>
+      <w:r>
+        <w:t>JSON API for weekly trends:</w:t>
+      </w:r>
+    </w:p>
+    <w:p>
+      <w:pPr>
+        <w:ind w:left="360"/>
+      </w:pPr>
+      <w:r>
+        <w:t>Prints weekly achievement trends into a JSON API.</w:t>
+      </w:r>
+    </w:p>
+    <w:p>
+      <w:pPr>
+        <w:rPr>
+          <w:rFonts w:asciiTheme="majorHAnsi" w:eastAsiaTheme="majorEastAsia" w:hAnsiTheme="majorHAnsi" w:cstheme="majorBidi"/>
+          <w:color w:val="0F4761" w:themeColor="accent1" w:themeShade="BF"/>
+          <w:sz w:val="40"/>
+          <w:szCs w:val="40"/>
+        </w:rPr>
+      </w:pPr>
+      <w:r>
+        <w:br w:type="page"/>
+      </w:r>
     </w:p>
     <w:p>
       <w:pPr>
         <w:pStyle w:val="Heading1"/>
       </w:pPr>
       <w:r>
+        <w:lastRenderedPageBreak/>
         <w:t>5. Advanced Techniques</w:t>
       </w:r>
     </w:p>
@@ -1175,7 +1561,9 @@
     </w:p>
     <w:p>
       <w:r>
-        <w:lastRenderedPageBreak/>
+        <w:rPr>
+          <w:noProof/>
+        </w:rPr>
         <w:drawing>
           <wp:inline distT="0" distB="0" distL="0" distR="0" wp14:anchorId="142871DF" wp14:editId="5D0AF2B6">
             <wp:extent cx="5731510" cy="2372995"/>
@@ -1192,7 +1580,7 @@
                     <pic:cNvPicPr/>
                   </pic:nvPicPr>
                   <pic:blipFill>
-                    <a:blip r:embed="rId19"/>
+                    <a:blip r:embed="rId21"/>
                     <a:stretch>
                       <a:fillRect/>
                     </a:stretch>
@@ -1228,6 +1616,9 @@
     </w:p>
     <w:p>
       <w:r>
+        <w:rPr>
+          <w:noProof/>
+        </w:rPr>
         <w:drawing>
           <wp:inline distT="0" distB="0" distL="0" distR="0" wp14:anchorId="0AD1E930" wp14:editId="36302F7F">
             <wp:extent cx="5658640" cy="3000794"/>
@@ -1244,7 +1635,7 @@
                     <pic:cNvPicPr/>
                   </pic:nvPicPr>
                   <pic:blipFill>
-                    <a:blip r:embed="rId20"/>
+                    <a:blip r:embed="rId22"/>
                     <a:stretch>
                       <a:fillRect/>
                     </a:stretch>
@@ -1280,6 +1671,9 @@
     </w:p>
     <w:p>
       <w:r>
+        <w:rPr>
+          <w:noProof/>
+        </w:rPr>
         <w:lastRenderedPageBreak/>
         <w:drawing>
           <wp:inline distT="0" distB="0" distL="0" distR="0" wp14:anchorId="57F912C8" wp14:editId="6548EB33">
@@ -1297,7 +1691,7 @@
                     <pic:cNvPicPr/>
                   </pic:nvPicPr>
                   <pic:blipFill>
-                    <a:blip r:embed="rId21"/>
+                    <a:blip r:embed="rId23"/>
                     <a:stretch>
                       <a:fillRect/>
                     </a:stretch>
@@ -1320,6 +1714,9 @@
     </w:p>
     <w:p>
       <w:r>
+        <w:rPr>
+          <w:noProof/>
+        </w:rPr>
         <w:drawing>
           <wp:inline distT="0" distB="0" distL="0" distR="0" wp14:anchorId="514B02C7" wp14:editId="391E4413">
             <wp:extent cx="5731510" cy="2345690"/>
@@ -1336,7 +1733,7 @@
                     <pic:cNvPicPr/>
                   </pic:nvPicPr>
                   <pic:blipFill>
-                    <a:blip r:embed="rId22"/>
+                    <a:blip r:embed="rId24"/>
                     <a:stretch>
                       <a:fillRect/>
                     </a:stretch>
@@ -1372,6 +1769,9 @@
     </w:p>
     <w:p>
       <w:r>
+        <w:rPr>
+          <w:noProof/>
+        </w:rPr>
         <w:lastRenderedPageBreak/>
         <w:drawing>
           <wp:inline distT="0" distB="0" distL="0" distR="0" wp14:anchorId="3AF231BD" wp14:editId="2B6128FB">
@@ -1389,7 +1789,7 @@
                     <pic:cNvPicPr/>
                   </pic:nvPicPr>
                   <pic:blipFill>
-                    <a:blip r:embed="rId23"/>
+                    <a:blip r:embed="rId25"/>
                     <a:stretch>
                       <a:fillRect/>
                     </a:stretch>
@@ -2628,6 +3028,232 @@
     </w:lvl>
   </w:abstractNum>
   <w:abstractNum w:abstractNumId="8" w15:restartNumberingAfterBreak="0">
+    <w:nsid w:val="553640D8"/>
+    <w:multiLevelType w:val="multilevel"/>
+    <w:tmpl w:val="D1624DCE"/>
+    <w:lvl w:ilvl="0">
+      <w:start w:val="4"/>
+      <w:numFmt w:val="decimal"/>
+      <w:lvlText w:val="%1"/>
+      <w:lvlJc w:val="left"/>
+      <w:pPr>
+        <w:ind w:left="360" w:hanging="360"/>
+      </w:pPr>
+      <w:rPr>
+        <w:rFonts w:hint="default"/>
+      </w:rPr>
+    </w:lvl>
+    <w:lvl w:ilvl="1">
+      <w:start w:val="6"/>
+      <w:numFmt w:val="decimal"/>
+      <w:lvlText w:val="%1.%2"/>
+      <w:lvlJc w:val="left"/>
+      <w:pPr>
+        <w:ind w:left="360" w:hanging="360"/>
+      </w:pPr>
+      <w:rPr>
+        <w:rFonts w:hint="default"/>
+      </w:rPr>
+    </w:lvl>
+    <w:lvl w:ilvl="2">
+      <w:start w:val="1"/>
+      <w:numFmt w:val="decimal"/>
+      <w:lvlText w:val="%1.%2.%3"/>
+      <w:lvlJc w:val="left"/>
+      <w:pPr>
+        <w:ind w:left="720" w:hanging="720"/>
+      </w:pPr>
+      <w:rPr>
+        <w:rFonts w:hint="default"/>
+      </w:rPr>
+    </w:lvl>
+    <w:lvl w:ilvl="3">
+      <w:start w:val="1"/>
+      <w:numFmt w:val="decimal"/>
+      <w:lvlText w:val="%1.%2.%3.%4"/>
+      <w:lvlJc w:val="left"/>
+      <w:pPr>
+        <w:ind w:left="720" w:hanging="720"/>
+      </w:pPr>
+      <w:rPr>
+        <w:rFonts w:hint="default"/>
+      </w:rPr>
+    </w:lvl>
+    <w:lvl w:ilvl="4">
+      <w:start w:val="1"/>
+      <w:numFmt w:val="decimal"/>
+      <w:lvlText w:val="%1.%2.%3.%4.%5"/>
+      <w:lvlJc w:val="left"/>
+      <w:pPr>
+        <w:ind w:left="1080" w:hanging="1080"/>
+      </w:pPr>
+      <w:rPr>
+        <w:rFonts w:hint="default"/>
+      </w:rPr>
+    </w:lvl>
+    <w:lvl w:ilvl="5">
+      <w:start w:val="1"/>
+      <w:numFmt w:val="decimal"/>
+      <w:lvlText w:val="%1.%2.%3.%4.%5.%6"/>
+      <w:lvlJc w:val="left"/>
+      <w:pPr>
+        <w:ind w:left="1080" w:hanging="1080"/>
+      </w:pPr>
+      <w:rPr>
+        <w:rFonts w:hint="default"/>
+      </w:rPr>
+    </w:lvl>
+    <w:lvl w:ilvl="6">
+      <w:start w:val="1"/>
+      <w:numFmt w:val="decimal"/>
+      <w:lvlText w:val="%1.%2.%3.%4.%5.%6.%7"/>
+      <w:lvlJc w:val="left"/>
+      <w:pPr>
+        <w:ind w:left="1440" w:hanging="1440"/>
+      </w:pPr>
+      <w:rPr>
+        <w:rFonts w:hint="default"/>
+      </w:rPr>
+    </w:lvl>
+    <w:lvl w:ilvl="7">
+      <w:start w:val="1"/>
+      <w:numFmt w:val="decimal"/>
+      <w:lvlText w:val="%1.%2.%3.%4.%5.%6.%7.%8"/>
+      <w:lvlJc w:val="left"/>
+      <w:pPr>
+        <w:ind w:left="1440" w:hanging="1440"/>
+      </w:pPr>
+      <w:rPr>
+        <w:rFonts w:hint="default"/>
+      </w:rPr>
+    </w:lvl>
+    <w:lvl w:ilvl="8">
+      <w:start w:val="1"/>
+      <w:numFmt w:val="decimal"/>
+      <w:lvlText w:val="%1.%2.%3.%4.%5.%6.%7.%8.%9"/>
+      <w:lvlJc w:val="left"/>
+      <w:pPr>
+        <w:ind w:left="1800" w:hanging="1800"/>
+      </w:pPr>
+      <w:rPr>
+        <w:rFonts w:hint="default"/>
+      </w:rPr>
+    </w:lvl>
+  </w:abstractNum>
+  <w:abstractNum w:abstractNumId="9" w15:restartNumberingAfterBreak="0">
+    <w:nsid w:val="638E0196"/>
+    <w:multiLevelType w:val="multilevel"/>
+    <w:tmpl w:val="24FE8444"/>
+    <w:lvl w:ilvl="0">
+      <w:start w:val="4"/>
+      <w:numFmt w:val="decimal"/>
+      <w:lvlText w:val="%1"/>
+      <w:lvlJc w:val="left"/>
+      <w:pPr>
+        <w:ind w:left="405" w:hanging="405"/>
+      </w:pPr>
+      <w:rPr>
+        <w:rFonts w:hint="default"/>
+      </w:rPr>
+    </w:lvl>
+    <w:lvl w:ilvl="1">
+      <w:start w:val="6"/>
+      <w:numFmt w:val="decimal"/>
+      <w:lvlText w:val="%1.%2"/>
+      <w:lvlJc w:val="left"/>
+      <w:pPr>
+        <w:ind w:left="405" w:hanging="405"/>
+      </w:pPr>
+      <w:rPr>
+        <w:rFonts w:hint="default"/>
+      </w:rPr>
+    </w:lvl>
+    <w:lvl w:ilvl="2">
+      <w:start w:val="1"/>
+      <w:numFmt w:val="decimal"/>
+      <w:lvlText w:val="%1.%2.%3"/>
+      <w:lvlJc w:val="left"/>
+      <w:pPr>
+        <w:ind w:left="720" w:hanging="720"/>
+      </w:pPr>
+      <w:rPr>
+        <w:rFonts w:hint="default"/>
+      </w:rPr>
+    </w:lvl>
+    <w:lvl w:ilvl="3">
+      <w:start w:val="1"/>
+      <w:numFmt w:val="decimal"/>
+      <w:lvlText w:val="%1.%2.%3.%4"/>
+      <w:lvlJc w:val="left"/>
+      <w:pPr>
+        <w:ind w:left="720" w:hanging="720"/>
+      </w:pPr>
+      <w:rPr>
+        <w:rFonts w:hint="default"/>
+      </w:rPr>
+    </w:lvl>
+    <w:lvl w:ilvl="4">
+      <w:start w:val="1"/>
+      <w:numFmt w:val="decimal"/>
+      <w:lvlText w:val="%1.%2.%3.%4.%5"/>
+      <w:lvlJc w:val="left"/>
+      <w:pPr>
+        <w:ind w:left="1080" w:hanging="1080"/>
+      </w:pPr>
+      <w:rPr>
+        <w:rFonts w:hint="default"/>
+      </w:rPr>
+    </w:lvl>
+    <w:lvl w:ilvl="5">
+      <w:start w:val="1"/>
+      <w:numFmt w:val="decimal"/>
+      <w:lvlText w:val="%1.%2.%3.%4.%5.%6"/>
+      <w:lvlJc w:val="left"/>
+      <w:pPr>
+        <w:ind w:left="1080" w:hanging="1080"/>
+      </w:pPr>
+      <w:rPr>
+        <w:rFonts w:hint="default"/>
+      </w:rPr>
+    </w:lvl>
+    <w:lvl w:ilvl="6">
+      <w:start w:val="1"/>
+      <w:numFmt w:val="decimal"/>
+      <w:lvlText w:val="%1.%2.%3.%4.%5.%6.%7"/>
+      <w:lvlJc w:val="left"/>
+      <w:pPr>
+        <w:ind w:left="1440" w:hanging="1440"/>
+      </w:pPr>
+      <w:rPr>
+        <w:rFonts w:hint="default"/>
+      </w:rPr>
+    </w:lvl>
+    <w:lvl w:ilvl="7">
+      <w:start w:val="1"/>
+      <w:numFmt w:val="decimal"/>
+      <w:lvlText w:val="%1.%2.%3.%4.%5.%6.%7.%8"/>
+      <w:lvlJc w:val="left"/>
+      <w:pPr>
+        <w:ind w:left="1440" w:hanging="1440"/>
+      </w:pPr>
+      <w:rPr>
+        <w:rFonts w:hint="default"/>
+      </w:rPr>
+    </w:lvl>
+    <w:lvl w:ilvl="8">
+      <w:start w:val="1"/>
+      <w:numFmt w:val="decimal"/>
+      <w:lvlText w:val="%1.%2.%3.%4.%5.%6.%7.%8.%9"/>
+      <w:lvlJc w:val="left"/>
+      <w:pPr>
+        <w:ind w:left="1800" w:hanging="1800"/>
+      </w:pPr>
+      <w:rPr>
+        <w:rFonts w:hint="default"/>
+      </w:rPr>
+    </w:lvl>
+  </w:abstractNum>
+  <w:abstractNum w:abstractNumId="10" w15:restartNumberingAfterBreak="0">
     <w:nsid w:val="74E66728"/>
     <w:multiLevelType w:val="multilevel"/>
     <w:tmpl w:val="844A7680"/>
@@ -2776,7 +3402,7 @@
       </w:rPr>
     </w:lvl>
   </w:abstractNum>
-  <w:abstractNum w:abstractNumId="9" w15:restartNumberingAfterBreak="0">
+  <w:abstractNum w:abstractNumId="11" w15:restartNumberingAfterBreak="0">
     <w:nsid w:val="78D60D56"/>
     <w:multiLevelType w:val="multilevel"/>
     <w:tmpl w:val="C1148F9C"/>
@@ -2932,7 +3558,7 @@
     <w:abstractNumId w:val="6"/>
   </w:num>
   <w:num w:numId="3" w16cid:durableId="2089188173">
-    <w:abstractNumId w:val="9"/>
+    <w:abstractNumId w:val="11"/>
   </w:num>
   <w:num w:numId="4" w16cid:durableId="1519002315">
     <w:abstractNumId w:val="7"/>
@@ -2953,7 +3579,13 @@
     <w:abstractNumId w:val="4"/>
   </w:num>
   <w:num w:numId="10" w16cid:durableId="862940857">
+    <w:abstractNumId w:val="10"/>
+  </w:num>
+  <w:num w:numId="11" w16cid:durableId="502478693">
     <w:abstractNumId w:val="8"/>
+  </w:num>
+  <w:num w:numId="12" w16cid:durableId="1584609246">
+    <w:abstractNumId w:val="9"/>
   </w:num>
 </w:numbering>
 </file>
@@ -3560,6 +4192,7 @@
   <w:style w:type="character" w:default="1" w:styleId="DefaultParagraphFont">
     <w:name w:val="Default Paragraph Font"/>
     <w:uiPriority w:val="1"/>
+    <w:semiHidden/>
     <w:unhideWhenUsed/>
   </w:style>
   <w:style w:type="table" w:default="1" w:styleId="TableNormal">

</xml_diff>

<commit_message>
Add About Page section to documentation with a brief website explanation
</commit_message>
<xml_diff>
--- a/documentation.docx
+++ b/documentation.docx
@@ -88,15 +88,7 @@
       </w:r>
       <w:proofErr w:type="gramEnd"/>
       <w:r>
-        <w:t>), authentication (</w:t>
-      </w:r>
-      <w:proofErr w:type="spellStart"/>
-      <w:r>
-        <w:t>bcrypt</w:t>
-      </w:r>
-      <w:proofErr w:type="spellEnd"/>
-      <w:r>
-        <w:t>), and renders UI views using EJS templates.</w:t>
+        <w:t>), authentication (bcrypt), and renders UI views using EJS templates.</w:t>
       </w:r>
     </w:p>
     <w:p>
@@ -187,25 +179,7 @@
           <w:sz w:val="22"/>
           <w:szCs w:val="22"/>
         </w:rPr>
-        <w:t xml:space="preserve">The data model is represented through a Mermaid ER diagram </w:t>
-      </w:r>
-      <w:proofErr w:type="spellStart"/>
-      <w:r>
-        <w:rPr>
-          <w:rFonts w:asciiTheme="minorHAnsi" w:hAnsiTheme="minorHAnsi"/>
-          <w:sz w:val="22"/>
-          <w:szCs w:val="22"/>
-        </w:rPr>
-        <w:t>centered</w:t>
-      </w:r>
-      <w:proofErr w:type="spellEnd"/>
-      <w:r>
-        <w:rPr>
-          <w:rFonts w:asciiTheme="minorHAnsi" w:hAnsiTheme="minorHAnsi"/>
-          <w:sz w:val="22"/>
-          <w:szCs w:val="22"/>
-        </w:rPr>
-        <w:t xml:space="preserve"> on the </w:t>
+        <w:t xml:space="preserve">The data model is represented through a Mermaid ER diagram centered on the </w:t>
       </w:r>
       <w:r>
         <w:rPr>
@@ -241,7 +215,6 @@
         </w:rPr>
         <w:t xml:space="preserve">, </w:t>
       </w:r>
-      <w:proofErr w:type="spellStart"/>
       <w:r>
         <w:rPr>
           <w:rStyle w:val="HTMLCode"/>
@@ -251,7 +224,6 @@
         </w:rPr>
         <w:t>period_logs</w:t>
       </w:r>
-      <w:proofErr w:type="spellEnd"/>
       <w:r>
         <w:rPr>
           <w:rFonts w:asciiTheme="minorHAnsi" w:hAnsiTheme="minorHAnsi"/>
@@ -294,7 +266,6 @@
         </w:rPr>
         <w:t xml:space="preserve">, ensuring complete per-user data isolation and enabling cascade deletes. The </w:t>
       </w:r>
-      <w:proofErr w:type="spellStart"/>
       <w:r>
         <w:rPr>
           <w:rStyle w:val="HTMLCode"/>
@@ -304,7 +275,6 @@
         </w:rPr>
         <w:t>audit_logs</w:t>
       </w:r>
-      <w:proofErr w:type="spellEnd"/>
       <w:r>
         <w:rPr>
           <w:rFonts w:asciiTheme="minorHAnsi" w:hAnsiTheme="minorHAnsi"/>
@@ -1217,15 +1187,7 @@
         <w:t>Nutrition lookup</w:t>
       </w:r>
       <w:r>
-        <w:t xml:space="preserve"> (using </w:t>
-      </w:r>
-      <w:proofErr w:type="spellStart"/>
-      <w:r>
-        <w:t>CalorieNinjas</w:t>
-      </w:r>
-      <w:proofErr w:type="spellEnd"/>
-      <w:r>
-        <w:t xml:space="preserve"> API)</w:t>
+        <w:t xml:space="preserve"> (using CalorieNinjas API)</w:t>
       </w:r>
       <w:r>
         <w:t>:</w:t>
@@ -1524,15 +1486,96 @@
         <w:t>Prints weekly achievement trends into a JSON API.</w:t>
       </w:r>
     </w:p>
-    <w:p>
-      <w:pPr>
-        <w:rPr>
-          <w:rFonts w:asciiTheme="majorHAnsi" w:eastAsiaTheme="majorEastAsia" w:hAnsiTheme="majorHAnsi" w:cstheme="majorBidi"/>
-          <w:color w:val="0F4761" w:themeColor="accent1" w:themeShade="BF"/>
-          <w:sz w:val="40"/>
-          <w:szCs w:val="40"/>
-        </w:rPr>
-      </w:pPr>
+    <w:p/>
+    <w:p/>
+    <w:p/>
+    <w:p/>
+    <w:p/>
+    <w:p/>
+    <w:p/>
+    <w:p/>
+    <w:p/>
+    <w:p/>
+    <w:p/>
+    <w:p/>
+    <w:p/>
+    <w:p/>
+    <w:p/>
+    <w:p/>
+    <w:p/>
+    <w:p>
+      <w:pPr>
+        <w:pStyle w:val="Heading2"/>
+        <w:ind w:left="720"/>
+      </w:pPr>
+    </w:p>
+    <w:p/>
+    <w:p/>
+    <w:p/>
+    <w:p>
+      <w:pPr>
+        <w:pStyle w:val="Heading2"/>
+      </w:pPr>
+      <w:r>
+        <w:lastRenderedPageBreak/>
+        <w:t>4.8 About Page:</w:t>
+      </w:r>
+    </w:p>
+    <w:p>
+      <w:r>
+        <w:drawing>
+          <wp:anchor distT="0" distB="0" distL="114300" distR="114300" simplePos="0" relativeHeight="251670528" behindDoc="0" locked="0" layoutInCell="1" allowOverlap="1" wp14:anchorId="557ED6F0" wp14:editId="50751AC6">
+            <wp:simplePos x="0" y="0"/>
+            <wp:positionH relativeFrom="margin">
+              <wp:align>right</wp:align>
+            </wp:positionH>
+            <wp:positionV relativeFrom="paragraph">
+              <wp:posOffset>9525</wp:posOffset>
+            </wp:positionV>
+            <wp:extent cx="5731510" cy="3783965"/>
+            <wp:effectExtent l="0" t="0" r="2540" b="6985"/>
+            <wp:wrapSquare wrapText="bothSides"/>
+            <wp:docPr id="1397085378" name="Picture 1" descr="A screenshot of a computer&#10;&#10;AI-generated content may be incorrect."/>
+            <wp:cNvGraphicFramePr>
+              <a:graphicFrameLocks xmlns:a="http://schemas.openxmlformats.org/drawingml/2006/main" noChangeAspect="1"/>
+            </wp:cNvGraphicFramePr>
+            <a:graphic xmlns:a="http://schemas.openxmlformats.org/drawingml/2006/main">
+              <a:graphicData uri="http://schemas.openxmlformats.org/drawingml/2006/picture">
+                <pic:pic xmlns:pic="http://schemas.openxmlformats.org/drawingml/2006/picture">
+                  <pic:nvPicPr>
+                    <pic:cNvPr id="1397085378" name="Picture 1" descr="A screenshot of a computer&#10;&#10;AI-generated content may be incorrect."/>
+                    <pic:cNvPicPr/>
+                  </pic:nvPicPr>
+                  <pic:blipFill>
+                    <a:blip r:embed="rId21">
+                      <a:extLst>
+                        <a:ext uri="{28A0092B-C50C-407E-A947-70E740481C1C}">
+                          <a14:useLocalDpi xmlns:a14="http://schemas.microsoft.com/office/drawing/2010/main" val="0"/>
+                        </a:ext>
+                      </a:extLst>
+                    </a:blip>
+                    <a:stretch>
+                      <a:fillRect/>
+                    </a:stretch>
+                  </pic:blipFill>
+                  <pic:spPr>
+                    <a:xfrm>
+                      <a:off x="0" y="0"/>
+                      <a:ext cx="5731510" cy="3783965"/>
+                    </a:xfrm>
+                    <a:prstGeom prst="rect">
+                      <a:avLst/>
+                    </a:prstGeom>
+                  </pic:spPr>
+                </pic:pic>
+              </a:graphicData>
+            </a:graphic>
+          </wp:anchor>
+        </w:drawing>
+      </w:r>
+      <w:r>
+        <w:t>A simple explanation of the website.</w:t>
+      </w:r>
       <w:r>
         <w:br w:type="page"/>
       </w:r>
@@ -1580,7 +1623,7 @@
                     <pic:cNvPicPr/>
                   </pic:nvPicPr>
                   <pic:blipFill>
-                    <a:blip r:embed="rId21"/>
+                    <a:blip r:embed="rId22"/>
                     <a:stretch>
                       <a:fillRect/>
                     </a:stretch>
@@ -1635,7 +1678,7 @@
                     <pic:cNvPicPr/>
                   </pic:nvPicPr>
                   <pic:blipFill>
-                    <a:blip r:embed="rId22"/>
+                    <a:blip r:embed="rId23"/>
                     <a:stretch>
                       <a:fillRect/>
                     </a:stretch>
@@ -1691,7 +1734,7 @@
                     <pic:cNvPicPr/>
                   </pic:nvPicPr>
                   <pic:blipFill>
-                    <a:blip r:embed="rId23"/>
+                    <a:blip r:embed="rId24"/>
                     <a:stretch>
                       <a:fillRect/>
                     </a:stretch>
@@ -1733,7 +1776,7 @@
                     <pic:cNvPicPr/>
                   </pic:nvPicPr>
                   <pic:blipFill>
-                    <a:blip r:embed="rId24"/>
+                    <a:blip r:embed="rId25"/>
                     <a:stretch>
                       <a:fillRect/>
                     </a:stretch>
@@ -1789,7 +1832,7 @@
                     <pic:cNvPicPr/>
                   </pic:nvPicPr>
                   <pic:blipFill>
-                    <a:blip r:embed="rId25"/>
+                    <a:blip r:embed="rId26"/>
                     <a:stretch>
                       <a:fillRect/>
                     </a:stretch>
@@ -2879,6 +2922,119 @@
     </w:lvl>
   </w:abstractNum>
   <w:abstractNum w:abstractNumId="7" w15:restartNumberingAfterBreak="0">
+    <w:nsid w:val="4CA63ACE"/>
+    <w:multiLevelType w:val="multilevel"/>
+    <w:tmpl w:val="5C56E824"/>
+    <w:lvl w:ilvl="0">
+      <w:start w:val="4"/>
+      <w:numFmt w:val="decimal"/>
+      <w:lvlText w:val="%1"/>
+      <w:lvlJc w:val="left"/>
+      <w:pPr>
+        <w:ind w:left="405" w:hanging="405"/>
+      </w:pPr>
+      <w:rPr>
+        <w:rFonts w:hint="default"/>
+      </w:rPr>
+    </w:lvl>
+    <w:lvl w:ilvl="1">
+      <w:start w:val="8"/>
+      <w:numFmt w:val="decimal"/>
+      <w:lvlText w:val="%1.%2"/>
+      <w:lvlJc w:val="left"/>
+      <w:pPr>
+        <w:ind w:left="720" w:hanging="720"/>
+      </w:pPr>
+      <w:rPr>
+        <w:rFonts w:hint="default"/>
+      </w:rPr>
+    </w:lvl>
+    <w:lvl w:ilvl="2">
+      <w:start w:val="1"/>
+      <w:numFmt w:val="decimal"/>
+      <w:lvlText w:val="%1.%2.%3"/>
+      <w:lvlJc w:val="left"/>
+      <w:pPr>
+        <w:ind w:left="720" w:hanging="720"/>
+      </w:pPr>
+      <w:rPr>
+        <w:rFonts w:hint="default"/>
+      </w:rPr>
+    </w:lvl>
+    <w:lvl w:ilvl="3">
+      <w:start w:val="1"/>
+      <w:numFmt w:val="decimal"/>
+      <w:lvlText w:val="%1.%2.%3.%4"/>
+      <w:lvlJc w:val="left"/>
+      <w:pPr>
+        <w:ind w:left="1080" w:hanging="1080"/>
+      </w:pPr>
+      <w:rPr>
+        <w:rFonts w:hint="default"/>
+      </w:rPr>
+    </w:lvl>
+    <w:lvl w:ilvl="4">
+      <w:start w:val="1"/>
+      <w:numFmt w:val="decimal"/>
+      <w:lvlText w:val="%1.%2.%3.%4.%5"/>
+      <w:lvlJc w:val="left"/>
+      <w:pPr>
+        <w:ind w:left="1440" w:hanging="1440"/>
+      </w:pPr>
+      <w:rPr>
+        <w:rFonts w:hint="default"/>
+      </w:rPr>
+    </w:lvl>
+    <w:lvl w:ilvl="5">
+      <w:start w:val="1"/>
+      <w:numFmt w:val="decimal"/>
+      <w:lvlText w:val="%1.%2.%3.%4.%5.%6"/>
+      <w:lvlJc w:val="left"/>
+      <w:pPr>
+        <w:ind w:left="1440" w:hanging="1440"/>
+      </w:pPr>
+      <w:rPr>
+        <w:rFonts w:hint="default"/>
+      </w:rPr>
+    </w:lvl>
+    <w:lvl w:ilvl="6">
+      <w:start w:val="1"/>
+      <w:numFmt w:val="decimal"/>
+      <w:lvlText w:val="%1.%2.%3.%4.%5.%6.%7"/>
+      <w:lvlJc w:val="left"/>
+      <w:pPr>
+        <w:ind w:left="1800" w:hanging="1800"/>
+      </w:pPr>
+      <w:rPr>
+        <w:rFonts w:hint="default"/>
+      </w:rPr>
+    </w:lvl>
+    <w:lvl w:ilvl="7">
+      <w:start w:val="1"/>
+      <w:numFmt w:val="decimal"/>
+      <w:lvlText w:val="%1.%2.%3.%4.%5.%6.%7.%8"/>
+      <w:lvlJc w:val="left"/>
+      <w:pPr>
+        <w:ind w:left="2160" w:hanging="2160"/>
+      </w:pPr>
+      <w:rPr>
+        <w:rFonts w:hint="default"/>
+      </w:rPr>
+    </w:lvl>
+    <w:lvl w:ilvl="8">
+      <w:start w:val="1"/>
+      <w:numFmt w:val="decimal"/>
+      <w:lvlText w:val="%1.%2.%3.%4.%5.%6.%7.%8.%9"/>
+      <w:lvlJc w:val="left"/>
+      <w:pPr>
+        <w:ind w:left="2160" w:hanging="2160"/>
+      </w:pPr>
+      <w:rPr>
+        <w:rFonts w:hint="default"/>
+      </w:rPr>
+    </w:lvl>
+  </w:abstractNum>
+  <w:abstractNum w:abstractNumId="8" w15:restartNumberingAfterBreak="0">
     <w:nsid w:val="50230A84"/>
     <w:multiLevelType w:val="multilevel"/>
     <w:tmpl w:val="46D84F40"/>
@@ -3027,7 +3183,7 @@
       </w:rPr>
     </w:lvl>
   </w:abstractNum>
-  <w:abstractNum w:abstractNumId="8" w15:restartNumberingAfterBreak="0">
+  <w:abstractNum w:abstractNumId="9" w15:restartNumberingAfterBreak="0">
     <w:nsid w:val="553640D8"/>
     <w:multiLevelType w:val="multilevel"/>
     <w:tmpl w:val="D1624DCE"/>
@@ -3140,7 +3296,7 @@
       </w:rPr>
     </w:lvl>
   </w:abstractNum>
-  <w:abstractNum w:abstractNumId="9" w15:restartNumberingAfterBreak="0">
+  <w:abstractNum w:abstractNumId="10" w15:restartNumberingAfterBreak="0">
     <w:nsid w:val="638E0196"/>
     <w:multiLevelType w:val="multilevel"/>
     <w:tmpl w:val="24FE8444"/>
@@ -3253,7 +3409,7 @@
       </w:rPr>
     </w:lvl>
   </w:abstractNum>
-  <w:abstractNum w:abstractNumId="10" w15:restartNumberingAfterBreak="0">
+  <w:abstractNum w:abstractNumId="11" w15:restartNumberingAfterBreak="0">
     <w:nsid w:val="74E66728"/>
     <w:multiLevelType w:val="multilevel"/>
     <w:tmpl w:val="844A7680"/>
@@ -3402,7 +3558,7 @@
       </w:rPr>
     </w:lvl>
   </w:abstractNum>
-  <w:abstractNum w:abstractNumId="11" w15:restartNumberingAfterBreak="0">
+  <w:abstractNum w:abstractNumId="12" w15:restartNumberingAfterBreak="0">
     <w:nsid w:val="78D60D56"/>
     <w:multiLevelType w:val="multilevel"/>
     <w:tmpl w:val="C1148F9C"/>
@@ -3558,10 +3714,10 @@
     <w:abstractNumId w:val="6"/>
   </w:num>
   <w:num w:numId="3" w16cid:durableId="2089188173">
-    <w:abstractNumId w:val="11"/>
+    <w:abstractNumId w:val="12"/>
   </w:num>
   <w:num w:numId="4" w16cid:durableId="1519002315">
-    <w:abstractNumId w:val="7"/>
+    <w:abstractNumId w:val="8"/>
   </w:num>
   <w:num w:numId="5" w16cid:durableId="1560289264">
     <w:abstractNumId w:val="0"/>
@@ -3579,13 +3735,16 @@
     <w:abstractNumId w:val="4"/>
   </w:num>
   <w:num w:numId="10" w16cid:durableId="862940857">
+    <w:abstractNumId w:val="11"/>
+  </w:num>
+  <w:num w:numId="11" w16cid:durableId="502478693">
+    <w:abstractNumId w:val="9"/>
+  </w:num>
+  <w:num w:numId="12" w16cid:durableId="1584609246">
     <w:abstractNumId w:val="10"/>
   </w:num>
-  <w:num w:numId="11" w16cid:durableId="502478693">
-    <w:abstractNumId w:val="8"/>
-  </w:num>
-  <w:num w:numId="12" w16cid:durableId="1584609246">
-    <w:abstractNumId w:val="9"/>
+  <w:num w:numId="13" w16cid:durableId="920065289">
+    <w:abstractNumId w:val="7"/>
   </w:num>
 </w:numbering>
 </file>

</xml_diff>